<commit_message>
written report - conclusion
</commit_message>
<xml_diff>
--- a/Results/Project Written Report.docx
+++ b/Results/Project Written Report.docx
@@ -1380,6 +1380,7 @@
       </w:pPr>
       <w:r>
         <w:rPr>
+          <w:noProof/>
           <w:sz w:val="24"/>
           <w:szCs w:val="24"/>
         </w:rPr>
@@ -1732,6 +1733,7 @@
       </w:pPr>
       <w:r>
         <w:rPr>
+          <w:noProof/>
           <w:sz w:val="24"/>
           <w:szCs w:val="24"/>
         </w:rPr>
@@ -1954,14 +1956,7 @@
           <w:sz w:val="24"/>
           <w:szCs w:val="24"/>
         </w:rPr>
-        <w:t>B</w:t>
-      </w:r>
-      <w:r>
-        <w:rPr>
-          <w:sz w:val="24"/>
-          <w:szCs w:val="24"/>
-        </w:rPr>
-        <w:t xml:space="preserve">A.1.1 is likely to be a </w:t>
+        <w:t xml:space="preserve">BA.1.1 is likely to be a </w:t>
       </w:r>
       <w:r>
         <w:rPr>
@@ -2069,6 +2064,73 @@
         </w:rPr>
         <w:t>?</w:t>
       </w:r>
+      <w:r>
+        <w:rPr>
+          <w:sz w:val="24"/>
+          <w:szCs w:val="24"/>
+        </w:rPr>
+        <w:t xml:space="preserve"> </w:t>
+      </w:r>
+      <w:r>
+        <w:rPr>
+          <w:sz w:val="24"/>
+          <w:szCs w:val="24"/>
+        </w:rPr>
+        <w:t xml:space="preserve">Did the variants originate from a specific region and </w:t>
+      </w:r>
+      <w:r>
+        <w:rPr>
+          <w:sz w:val="24"/>
+          <w:szCs w:val="24"/>
+        </w:rPr>
+        <w:t xml:space="preserve">if </w:t>
+      </w:r>
+      <w:proofErr w:type="gramStart"/>
+      <w:r>
+        <w:rPr>
+          <w:sz w:val="24"/>
+          <w:szCs w:val="24"/>
+        </w:rPr>
+        <w:t>so</w:t>
+      </w:r>
+      <w:proofErr w:type="gramEnd"/>
+      <w:r>
+        <w:rPr>
+          <w:sz w:val="24"/>
+          <w:szCs w:val="24"/>
+        </w:rPr>
+        <w:t xml:space="preserve"> </w:t>
+      </w:r>
+      <w:r>
+        <w:rPr>
+          <w:sz w:val="24"/>
+          <w:szCs w:val="24"/>
+        </w:rPr>
+        <w:t xml:space="preserve">then how did </w:t>
+      </w:r>
+      <w:proofErr w:type="gramStart"/>
+      <w:r>
+        <w:rPr>
+          <w:sz w:val="24"/>
+          <w:szCs w:val="24"/>
+        </w:rPr>
+        <w:t>it</w:t>
+      </w:r>
+      <w:proofErr w:type="gramEnd"/>
+      <w:r>
+        <w:rPr>
+          <w:sz w:val="24"/>
+          <w:szCs w:val="24"/>
+        </w:rPr>
+        <w:t xml:space="preserve"> spread</w:t>
+      </w:r>
+      <w:r>
+        <w:rPr>
+          <w:sz w:val="24"/>
+          <w:szCs w:val="24"/>
+        </w:rPr>
+        <w:t>?</w:t>
+      </w:r>
     </w:p>
     <w:p>
       <w:pPr>
@@ -2112,11 +2174,949 @@
           <w:szCs w:val="24"/>
         </w:rPr>
       </w:pPr>
-    </w:p>
-    <w:p>
-      <w:pPr>
-        <w:spacing w:line="240" w:lineRule="auto"/>
-        <w:rPr>
+      <w:r>
+        <w:rPr>
+          <w:sz w:val="24"/>
+          <w:szCs w:val="24"/>
+        </w:rPr>
+        <w:drawing>
+          <wp:anchor distT="0" distB="0" distL="114300" distR="114300" simplePos="0" relativeHeight="251667456" behindDoc="0" locked="0" layoutInCell="1" allowOverlap="1" wp14:anchorId="06DA45F7" wp14:editId="62F78D2C">
+            <wp:simplePos x="0" y="0"/>
+            <wp:positionH relativeFrom="margin">
+              <wp:align>center</wp:align>
+            </wp:positionH>
+            <wp:positionV relativeFrom="paragraph">
+              <wp:posOffset>30480</wp:posOffset>
+            </wp:positionV>
+            <wp:extent cx="5657850" cy="2569002"/>
+            <wp:effectExtent l="19050" t="19050" r="19050" b="22225"/>
+            <wp:wrapNone/>
+            <wp:docPr id="1999919667" name="Picture 1"/>
+            <wp:cNvGraphicFramePr>
+              <a:graphicFrameLocks xmlns:a="http://schemas.openxmlformats.org/drawingml/2006/main" noChangeAspect="1"/>
+            </wp:cNvGraphicFramePr>
+            <a:graphic xmlns:a="http://schemas.openxmlformats.org/drawingml/2006/main">
+              <a:graphicData uri="http://schemas.openxmlformats.org/drawingml/2006/picture">
+                <pic:pic xmlns:pic="http://schemas.openxmlformats.org/drawingml/2006/picture">
+                  <pic:nvPicPr>
+                    <pic:cNvPr id="1999919667" name=""/>
+                    <pic:cNvPicPr/>
+                  </pic:nvPicPr>
+                  <pic:blipFill>
+                    <a:blip r:embed="rId14">
+                      <a:extLst>
+                        <a:ext uri="{28A0092B-C50C-407E-A947-70E740481C1C}">
+                          <a14:useLocalDpi xmlns:a14="http://schemas.microsoft.com/office/drawing/2010/main" val="0"/>
+                        </a:ext>
+                      </a:extLst>
+                    </a:blip>
+                    <a:stretch>
+                      <a:fillRect/>
+                    </a:stretch>
+                  </pic:blipFill>
+                  <pic:spPr>
+                    <a:xfrm>
+                      <a:off x="0" y="0"/>
+                      <a:ext cx="5657850" cy="2569002"/>
+                    </a:xfrm>
+                    <a:prstGeom prst="rect">
+                      <a:avLst/>
+                    </a:prstGeom>
+                    <a:ln>
+                      <a:solidFill>
+                        <a:schemeClr val="accent1"/>
+                      </a:solidFill>
+                    </a:ln>
+                  </pic:spPr>
+                </pic:pic>
+              </a:graphicData>
+            </a:graphic>
+            <wp14:sizeRelH relativeFrom="margin">
+              <wp14:pctWidth>0</wp14:pctWidth>
+            </wp14:sizeRelH>
+            <wp14:sizeRelV relativeFrom="margin">
+              <wp14:pctHeight>0</wp14:pctHeight>
+            </wp14:sizeRelV>
+          </wp:anchor>
+        </w:drawing>
+      </w:r>
+    </w:p>
+    <w:p>
+      <w:pPr>
+        <w:spacing w:line="240" w:lineRule="auto"/>
+        <w:rPr>
+          <w:sz w:val="24"/>
+          <w:szCs w:val="24"/>
+        </w:rPr>
+      </w:pPr>
+    </w:p>
+    <w:p>
+      <w:pPr>
+        <w:spacing w:line="240" w:lineRule="auto"/>
+        <w:rPr>
+          <w:sz w:val="24"/>
+          <w:szCs w:val="24"/>
+        </w:rPr>
+      </w:pPr>
+    </w:p>
+    <w:p>
+      <w:pPr>
+        <w:spacing w:line="240" w:lineRule="auto"/>
+        <w:rPr>
+          <w:sz w:val="24"/>
+          <w:szCs w:val="24"/>
+        </w:rPr>
+      </w:pPr>
+    </w:p>
+    <w:p>
+      <w:pPr>
+        <w:spacing w:line="240" w:lineRule="auto"/>
+        <w:rPr>
+          <w:sz w:val="24"/>
+          <w:szCs w:val="24"/>
+        </w:rPr>
+      </w:pPr>
+    </w:p>
+    <w:p>
+      <w:pPr>
+        <w:spacing w:line="240" w:lineRule="auto"/>
+        <w:rPr>
+          <w:sz w:val="24"/>
+          <w:szCs w:val="24"/>
+        </w:rPr>
+      </w:pPr>
+    </w:p>
+    <w:p>
+      <w:pPr>
+        <w:spacing w:line="240" w:lineRule="auto"/>
+        <w:rPr>
+          <w:sz w:val="24"/>
+          <w:szCs w:val="24"/>
+        </w:rPr>
+      </w:pPr>
+      <w:r>
+        <w:rPr>
+          <w:noProof/>
+        </w:rPr>
+        <w:lastRenderedPageBreak/>
+        <w:drawing>
+          <wp:anchor distT="0" distB="0" distL="114300" distR="114300" simplePos="0" relativeHeight="251668480" behindDoc="0" locked="0" layoutInCell="1" allowOverlap="1" wp14:anchorId="7502986D" wp14:editId="30B825A9">
+            <wp:simplePos x="0" y="0"/>
+            <wp:positionH relativeFrom="margin">
+              <wp:align>right</wp:align>
+            </wp:positionH>
+            <wp:positionV relativeFrom="paragraph">
+              <wp:posOffset>-695325</wp:posOffset>
+            </wp:positionV>
+            <wp:extent cx="5943600" cy="2757170"/>
+            <wp:effectExtent l="19050" t="19050" r="19050" b="24130"/>
+            <wp:wrapNone/>
+            <wp:docPr id="1301230953" name="Picture 1" descr="A graph of a graph&#10;&#10;Description automatically generated"/>
+            <wp:cNvGraphicFramePr>
+              <a:graphicFrameLocks xmlns:a="http://schemas.openxmlformats.org/drawingml/2006/main" noChangeAspect="1"/>
+            </wp:cNvGraphicFramePr>
+            <a:graphic xmlns:a="http://schemas.openxmlformats.org/drawingml/2006/main">
+              <a:graphicData uri="http://schemas.openxmlformats.org/drawingml/2006/picture">
+                <pic:pic xmlns:pic="http://schemas.openxmlformats.org/drawingml/2006/picture">
+                  <pic:nvPicPr>
+                    <pic:cNvPr id="1301230953" name="Picture 1" descr="A graph of a graph&#10;&#10;Description automatically generated"/>
+                    <pic:cNvPicPr>
+                      <a:picLocks noChangeAspect="1" noChangeArrowheads="1"/>
+                    </pic:cNvPicPr>
+                  </pic:nvPicPr>
+                  <pic:blipFill>
+                    <a:blip r:embed="rId15" cstate="print">
+                      <a:extLst>
+                        <a:ext uri="{28A0092B-C50C-407E-A947-70E740481C1C}">
+                          <a14:useLocalDpi xmlns:a14="http://schemas.microsoft.com/office/drawing/2010/main" val="0"/>
+                        </a:ext>
+                      </a:extLst>
+                    </a:blip>
+                    <a:srcRect/>
+                    <a:stretch>
+                      <a:fillRect/>
+                    </a:stretch>
+                  </pic:blipFill>
+                  <pic:spPr bwMode="auto">
+                    <a:xfrm>
+                      <a:off x="0" y="0"/>
+                      <a:ext cx="5943600" cy="2757170"/>
+                    </a:xfrm>
+                    <a:prstGeom prst="rect">
+                      <a:avLst/>
+                    </a:prstGeom>
+                    <a:ln>
+                      <a:solidFill>
+                        <a:schemeClr val="accent1"/>
+                      </a:solidFill>
+                    </a:ln>
+                  </pic:spPr>
+                </pic:pic>
+              </a:graphicData>
+            </a:graphic>
+          </wp:anchor>
+        </w:drawing>
+      </w:r>
+    </w:p>
+    <w:p>
+      <w:pPr>
+        <w:spacing w:line="240" w:lineRule="auto"/>
+        <w:rPr>
+          <w:sz w:val="24"/>
+          <w:szCs w:val="24"/>
+        </w:rPr>
+      </w:pPr>
+    </w:p>
+    <w:p>
+      <w:pPr>
+        <w:spacing w:line="240" w:lineRule="auto"/>
+        <w:rPr>
+          <w:sz w:val="24"/>
+          <w:szCs w:val="24"/>
+        </w:rPr>
+      </w:pPr>
+    </w:p>
+    <w:p>
+      <w:pPr>
+        <w:spacing w:line="240" w:lineRule="auto"/>
+        <w:rPr>
+          <w:sz w:val="24"/>
+          <w:szCs w:val="24"/>
+        </w:rPr>
+      </w:pPr>
+    </w:p>
+    <w:p>
+      <w:pPr>
+        <w:spacing w:line="240" w:lineRule="auto"/>
+        <w:rPr>
+          <w:sz w:val="24"/>
+          <w:szCs w:val="24"/>
+        </w:rPr>
+      </w:pPr>
+    </w:p>
+    <w:p>
+      <w:pPr>
+        <w:spacing w:line="240" w:lineRule="auto"/>
+        <w:rPr>
+          <w:sz w:val="24"/>
+          <w:szCs w:val="24"/>
+        </w:rPr>
+      </w:pPr>
+    </w:p>
+    <w:p>
+      <w:pPr>
+        <w:spacing w:line="240" w:lineRule="auto"/>
+        <w:rPr>
+          <w:sz w:val="24"/>
+          <w:szCs w:val="24"/>
+        </w:rPr>
+      </w:pPr>
+    </w:p>
+    <w:p>
+      <w:pPr>
+        <w:spacing w:line="240" w:lineRule="auto"/>
+        <w:rPr>
+          <w:sz w:val="24"/>
+          <w:szCs w:val="24"/>
+        </w:rPr>
+      </w:pPr>
+    </w:p>
+    <w:p>
+      <w:pPr>
+        <w:spacing w:line="240" w:lineRule="auto"/>
+        <w:rPr>
+          <w:sz w:val="24"/>
+          <w:szCs w:val="24"/>
+        </w:rPr>
+      </w:pPr>
+      <w:r>
+        <w:rPr>
+          <w:noProof/>
+        </w:rPr>
+        <w:drawing>
+          <wp:anchor distT="0" distB="0" distL="114300" distR="114300" simplePos="0" relativeHeight="251669504" behindDoc="0" locked="0" layoutInCell="1" allowOverlap="1" wp14:anchorId="131DA561" wp14:editId="539FB1DE">
+            <wp:simplePos x="0" y="0"/>
+            <wp:positionH relativeFrom="margin">
+              <wp:align>center</wp:align>
+            </wp:positionH>
+            <wp:positionV relativeFrom="paragraph">
+              <wp:posOffset>29845</wp:posOffset>
+            </wp:positionV>
+            <wp:extent cx="5953125" cy="2753360"/>
+            <wp:effectExtent l="19050" t="19050" r="28575" b="27940"/>
+            <wp:wrapNone/>
+            <wp:docPr id="42653614" name="Picture 2" descr="A graph of a graph&#10;&#10;Description automatically generated"/>
+            <wp:cNvGraphicFramePr>
+              <a:graphicFrameLocks xmlns:a="http://schemas.openxmlformats.org/drawingml/2006/main" noChangeAspect="1"/>
+            </wp:cNvGraphicFramePr>
+            <a:graphic xmlns:a="http://schemas.openxmlformats.org/drawingml/2006/main">
+              <a:graphicData uri="http://schemas.openxmlformats.org/drawingml/2006/picture">
+                <pic:pic xmlns:pic="http://schemas.openxmlformats.org/drawingml/2006/picture">
+                  <pic:nvPicPr>
+                    <pic:cNvPr id="42653614" name="Picture 2" descr="A graph of a graph&#10;&#10;Description automatically generated"/>
+                    <pic:cNvPicPr>
+                      <a:picLocks noChangeAspect="1" noChangeArrowheads="1"/>
+                    </pic:cNvPicPr>
+                  </pic:nvPicPr>
+                  <pic:blipFill>
+                    <a:blip r:embed="rId16" cstate="print">
+                      <a:extLst>
+                        <a:ext uri="{28A0092B-C50C-407E-A947-70E740481C1C}">
+                          <a14:useLocalDpi xmlns:a14="http://schemas.microsoft.com/office/drawing/2010/main" val="0"/>
+                        </a:ext>
+                      </a:extLst>
+                    </a:blip>
+                    <a:srcRect/>
+                    <a:stretch>
+                      <a:fillRect/>
+                    </a:stretch>
+                  </pic:blipFill>
+                  <pic:spPr bwMode="auto">
+                    <a:xfrm>
+                      <a:off x="0" y="0"/>
+                      <a:ext cx="5953125" cy="2753360"/>
+                    </a:xfrm>
+                    <a:prstGeom prst="rect">
+                      <a:avLst/>
+                    </a:prstGeom>
+                    <a:ln>
+                      <a:solidFill>
+                        <a:schemeClr val="accent1"/>
+                      </a:solidFill>
+                    </a:ln>
+                  </pic:spPr>
+                </pic:pic>
+              </a:graphicData>
+            </a:graphic>
+          </wp:anchor>
+        </w:drawing>
+      </w:r>
+    </w:p>
+    <w:p>
+      <w:pPr>
+        <w:spacing w:line="240" w:lineRule="auto"/>
+        <w:rPr>
+          <w:sz w:val="24"/>
+          <w:szCs w:val="24"/>
+        </w:rPr>
+      </w:pPr>
+    </w:p>
+    <w:p>
+      <w:pPr>
+        <w:spacing w:line="240" w:lineRule="auto"/>
+        <w:rPr>
+          <w:sz w:val="24"/>
+          <w:szCs w:val="24"/>
+        </w:rPr>
+      </w:pPr>
+    </w:p>
+    <w:p>
+      <w:pPr>
+        <w:spacing w:line="240" w:lineRule="auto"/>
+        <w:rPr>
+          <w:sz w:val="24"/>
+          <w:szCs w:val="24"/>
+        </w:rPr>
+      </w:pPr>
+    </w:p>
+    <w:p>
+      <w:pPr>
+        <w:spacing w:line="240" w:lineRule="auto"/>
+        <w:rPr>
+          <w:sz w:val="24"/>
+          <w:szCs w:val="24"/>
+        </w:rPr>
+      </w:pPr>
+    </w:p>
+    <w:p>
+      <w:pPr>
+        <w:spacing w:line="240" w:lineRule="auto"/>
+        <w:rPr>
+          <w:sz w:val="24"/>
+          <w:szCs w:val="24"/>
+        </w:rPr>
+      </w:pPr>
+    </w:p>
+    <w:p>
+      <w:pPr>
+        <w:spacing w:line="240" w:lineRule="auto"/>
+        <w:rPr>
+          <w:sz w:val="24"/>
+          <w:szCs w:val="24"/>
+        </w:rPr>
+      </w:pPr>
+    </w:p>
+    <w:p>
+      <w:pPr>
+        <w:spacing w:line="240" w:lineRule="auto"/>
+        <w:rPr>
+          <w:sz w:val="24"/>
+          <w:szCs w:val="24"/>
+        </w:rPr>
+      </w:pPr>
+    </w:p>
+    <w:p>
+      <w:pPr>
+        <w:spacing w:line="240" w:lineRule="auto"/>
+        <w:rPr>
+          <w:sz w:val="24"/>
+          <w:szCs w:val="24"/>
+        </w:rPr>
+      </w:pPr>
+    </w:p>
+    <w:p>
+      <w:pPr>
+        <w:spacing w:line="240" w:lineRule="auto"/>
+        <w:rPr>
+          <w:sz w:val="24"/>
+          <w:szCs w:val="24"/>
+        </w:rPr>
+      </w:pPr>
+    </w:p>
+    <w:p>
+      <w:pPr>
+        <w:spacing w:line="240" w:lineRule="auto"/>
+        <w:rPr>
+          <w:sz w:val="24"/>
+          <w:szCs w:val="24"/>
+        </w:rPr>
+      </w:pPr>
+      <w:r>
+        <w:rPr>
+          <w:noProof/>
+        </w:rPr>
+        <w:drawing>
+          <wp:anchor distT="0" distB="0" distL="114300" distR="114300" simplePos="0" relativeHeight="251670528" behindDoc="0" locked="0" layoutInCell="1" allowOverlap="1" wp14:anchorId="25E08042" wp14:editId="7C40AA53">
+            <wp:simplePos x="0" y="0"/>
+            <wp:positionH relativeFrom="margin">
+              <wp:align>right</wp:align>
+            </wp:positionH>
+            <wp:positionV relativeFrom="paragraph">
+              <wp:posOffset>191135</wp:posOffset>
+            </wp:positionV>
+            <wp:extent cx="6067425" cy="2753360"/>
+            <wp:effectExtent l="19050" t="19050" r="28575" b="27940"/>
+            <wp:wrapNone/>
+            <wp:docPr id="80872871" name="Picture 3" descr="A graph of a graph&#10;&#10;Description automatically generated"/>
+            <wp:cNvGraphicFramePr>
+              <a:graphicFrameLocks xmlns:a="http://schemas.openxmlformats.org/drawingml/2006/main" noChangeAspect="1"/>
+            </wp:cNvGraphicFramePr>
+            <a:graphic xmlns:a="http://schemas.openxmlformats.org/drawingml/2006/main">
+              <a:graphicData uri="http://schemas.openxmlformats.org/drawingml/2006/picture">
+                <pic:pic xmlns:pic="http://schemas.openxmlformats.org/drawingml/2006/picture">
+                  <pic:nvPicPr>
+                    <pic:cNvPr id="80872871" name="Picture 3" descr="A graph of a graph&#10;&#10;Description automatically generated"/>
+                    <pic:cNvPicPr>
+                      <a:picLocks noChangeAspect="1" noChangeArrowheads="1"/>
+                    </pic:cNvPicPr>
+                  </pic:nvPicPr>
+                  <pic:blipFill>
+                    <a:blip r:embed="rId17" cstate="print">
+                      <a:extLst>
+                        <a:ext uri="{28A0092B-C50C-407E-A947-70E740481C1C}">
+                          <a14:useLocalDpi xmlns:a14="http://schemas.microsoft.com/office/drawing/2010/main" val="0"/>
+                        </a:ext>
+                      </a:extLst>
+                    </a:blip>
+                    <a:srcRect/>
+                    <a:stretch>
+                      <a:fillRect/>
+                    </a:stretch>
+                  </pic:blipFill>
+                  <pic:spPr bwMode="auto">
+                    <a:xfrm>
+                      <a:off x="0" y="0"/>
+                      <a:ext cx="6067425" cy="2753360"/>
+                    </a:xfrm>
+                    <a:prstGeom prst="rect">
+                      <a:avLst/>
+                    </a:prstGeom>
+                    <a:ln>
+                      <a:solidFill>
+                        <a:schemeClr val="accent1"/>
+                      </a:solidFill>
+                    </a:ln>
+                  </pic:spPr>
+                </pic:pic>
+              </a:graphicData>
+            </a:graphic>
+            <wp14:sizeRelH relativeFrom="margin">
+              <wp14:pctWidth>0</wp14:pctWidth>
+            </wp14:sizeRelH>
+          </wp:anchor>
+        </w:drawing>
+      </w:r>
+    </w:p>
+    <w:p>
+      <w:pPr>
+        <w:spacing w:line="240" w:lineRule="auto"/>
+        <w:rPr>
+          <w:sz w:val="24"/>
+          <w:szCs w:val="24"/>
+        </w:rPr>
+      </w:pPr>
+    </w:p>
+    <w:p>
+      <w:pPr>
+        <w:spacing w:line="240" w:lineRule="auto"/>
+        <w:rPr>
+          <w:sz w:val="24"/>
+          <w:szCs w:val="24"/>
+        </w:rPr>
+      </w:pPr>
+    </w:p>
+    <w:p>
+      <w:pPr>
+        <w:spacing w:line="240" w:lineRule="auto"/>
+        <w:rPr>
+          <w:sz w:val="24"/>
+          <w:szCs w:val="24"/>
+        </w:rPr>
+      </w:pPr>
+    </w:p>
+    <w:p>
+      <w:pPr>
+        <w:spacing w:line="240" w:lineRule="auto"/>
+        <w:rPr>
+          <w:sz w:val="24"/>
+          <w:szCs w:val="24"/>
+        </w:rPr>
+      </w:pPr>
+    </w:p>
+    <w:p>
+      <w:pPr>
+        <w:spacing w:line="240" w:lineRule="auto"/>
+        <w:rPr>
+          <w:sz w:val="24"/>
+          <w:szCs w:val="24"/>
+        </w:rPr>
+      </w:pPr>
+    </w:p>
+    <w:p>
+      <w:pPr>
+        <w:spacing w:line="240" w:lineRule="auto"/>
+        <w:rPr>
+          <w:sz w:val="24"/>
+          <w:szCs w:val="24"/>
+        </w:rPr>
+      </w:pPr>
+    </w:p>
+    <w:p>
+      <w:pPr>
+        <w:spacing w:line="240" w:lineRule="auto"/>
+        <w:rPr>
+          <w:sz w:val="24"/>
+          <w:szCs w:val="24"/>
+        </w:rPr>
+      </w:pPr>
+    </w:p>
+    <w:p>
+      <w:pPr>
+        <w:spacing w:line="240" w:lineRule="auto"/>
+        <w:rPr>
+          <w:sz w:val="24"/>
+          <w:szCs w:val="24"/>
+        </w:rPr>
+      </w:pPr>
+    </w:p>
+    <w:p>
+      <w:pPr>
+        <w:spacing w:line="240" w:lineRule="auto"/>
+        <w:rPr>
+          <w:sz w:val="24"/>
+          <w:szCs w:val="24"/>
+        </w:rPr>
+      </w:pPr>
+    </w:p>
+    <w:p>
+      <w:pPr>
+        <w:spacing w:line="240" w:lineRule="auto"/>
+        <w:rPr>
+          <w:sz w:val="24"/>
+          <w:szCs w:val="24"/>
+        </w:rPr>
+      </w:pPr>
+      <w:r>
+        <w:rPr>
+          <w:noProof/>
+        </w:rPr>
+        <w:lastRenderedPageBreak/>
+        <w:drawing>
+          <wp:inline distT="0" distB="0" distL="0" distR="0" wp14:anchorId="0ABECF27" wp14:editId="6E8B7E76">
+            <wp:extent cx="5943600" cy="2753360"/>
+            <wp:effectExtent l="19050" t="19050" r="19050" b="27940"/>
+            <wp:docPr id="443117364" name="Picture 4" descr="A graph with different colored lines&#10;&#10;Description automatically generated"/>
+            <wp:cNvGraphicFramePr>
+              <a:graphicFrameLocks xmlns:a="http://schemas.openxmlformats.org/drawingml/2006/main" noChangeAspect="1"/>
+            </wp:cNvGraphicFramePr>
+            <a:graphic xmlns:a="http://schemas.openxmlformats.org/drawingml/2006/main">
+              <a:graphicData uri="http://schemas.openxmlformats.org/drawingml/2006/picture">
+                <pic:pic xmlns:pic="http://schemas.openxmlformats.org/drawingml/2006/picture">
+                  <pic:nvPicPr>
+                    <pic:cNvPr id="443117364" name="Picture 4" descr="A graph with different colored lines&#10;&#10;Description automatically generated"/>
+                    <pic:cNvPicPr>
+                      <a:picLocks noChangeAspect="1" noChangeArrowheads="1"/>
+                    </pic:cNvPicPr>
+                  </pic:nvPicPr>
+                  <pic:blipFill>
+                    <a:blip r:embed="rId18" cstate="print">
+                      <a:extLst>
+                        <a:ext uri="{28A0092B-C50C-407E-A947-70E740481C1C}">
+                          <a14:useLocalDpi xmlns:a14="http://schemas.microsoft.com/office/drawing/2010/main" val="0"/>
+                        </a:ext>
+                      </a:extLst>
+                    </a:blip>
+                    <a:srcRect/>
+                    <a:stretch>
+                      <a:fillRect/>
+                    </a:stretch>
+                  </pic:blipFill>
+                  <pic:spPr bwMode="auto">
+                    <a:xfrm>
+                      <a:off x="0" y="0"/>
+                      <a:ext cx="5943600" cy="2753360"/>
+                    </a:xfrm>
+                    <a:prstGeom prst="rect">
+                      <a:avLst/>
+                    </a:prstGeom>
+                    <a:ln>
+                      <a:solidFill>
+                        <a:schemeClr val="accent1"/>
+                      </a:solidFill>
+                    </a:ln>
+                  </pic:spPr>
+                </pic:pic>
+              </a:graphicData>
+            </a:graphic>
+          </wp:inline>
+        </w:drawing>
+      </w:r>
+    </w:p>
+    <w:p>
+      <w:pPr>
+        <w:spacing w:line="240" w:lineRule="auto"/>
+        <w:rPr>
+          <w:sz w:val="24"/>
+          <w:szCs w:val="24"/>
+        </w:rPr>
+      </w:pPr>
+    </w:p>
+    <w:p>
+      <w:pPr>
+        <w:spacing w:line="240" w:lineRule="auto"/>
+        <w:rPr>
+          <w:sz w:val="24"/>
+          <w:szCs w:val="24"/>
+        </w:rPr>
+      </w:pPr>
+      <w:r>
+        <w:rPr>
+          <w:sz w:val="24"/>
+          <w:szCs w:val="24"/>
+        </w:rPr>
+        <w:t xml:space="preserve">The idea here is to see how </w:t>
+      </w:r>
+      <w:r>
+        <w:rPr>
+          <w:sz w:val="24"/>
+          <w:szCs w:val="24"/>
+        </w:rPr>
+        <w:t>some of the top</w:t>
+      </w:r>
+      <w:r>
+        <w:rPr>
+          <w:sz w:val="24"/>
+          <w:szCs w:val="24"/>
+        </w:rPr>
+        <w:t xml:space="preserve"> variants evolve within each region over time.</w:t>
+      </w:r>
+      <w:r>
+        <w:rPr>
+          <w:sz w:val="24"/>
+          <w:szCs w:val="24"/>
+        </w:rPr>
+        <w:t xml:space="preserve"> </w:t>
+      </w:r>
+      <w:r>
+        <w:rPr>
+          <w:sz w:val="24"/>
+          <w:szCs w:val="24"/>
+        </w:rPr>
+        <w:t xml:space="preserve">Most of the variants </w:t>
+      </w:r>
+      <w:r>
+        <w:rPr>
+          <w:sz w:val="24"/>
+          <w:szCs w:val="24"/>
+        </w:rPr>
+        <w:t xml:space="preserve">look to be spiking up immediately in all regions, </w:t>
+      </w:r>
+      <w:r>
+        <w:rPr>
+          <w:sz w:val="24"/>
+          <w:szCs w:val="24"/>
+        </w:rPr>
+        <w:t>so since our data is weekly it becomes more difficult to see which region that variant may have started in. However, when</w:t>
+      </w:r>
+      <w:r>
+        <w:rPr>
+          <w:sz w:val="24"/>
+          <w:szCs w:val="24"/>
+        </w:rPr>
+        <w:t xml:space="preserve"> we look at the XBB.1.5 trend we can see that the spikes are more spaced out over time</w:t>
+      </w:r>
+      <w:r>
+        <w:rPr>
+          <w:sz w:val="24"/>
+          <w:szCs w:val="24"/>
+        </w:rPr>
+        <w:t xml:space="preserve"> even with the data being reported weekly. We can examine this variant to find out how it propagated throughout the entire country to maybe narrow down the area where it started.</w:t>
+      </w:r>
+    </w:p>
+    <w:p>
+      <w:pPr>
+        <w:spacing w:line="240" w:lineRule="auto"/>
+        <w:rPr>
+          <w:sz w:val="24"/>
+          <w:szCs w:val="24"/>
+        </w:rPr>
+      </w:pPr>
+      <w:r>
+        <w:rPr>
+          <w:sz w:val="24"/>
+          <w:szCs w:val="24"/>
+        </w:rPr>
+        <w:t>To do this, what we would like to do is calculate a historical baseline for the variant per region, and then track the first week it deviated from this baseline. Using python code, this calculation becomes rather simple to perform for each region</w:t>
+      </w:r>
+      <w:r>
+        <w:rPr>
+          <w:sz w:val="24"/>
+          <w:szCs w:val="24"/>
+        </w:rPr>
+        <w:t xml:space="preserve"> (please refer to region map above)</w:t>
+      </w:r>
+      <w:r>
+        <w:rPr>
+          <w:sz w:val="24"/>
+          <w:szCs w:val="24"/>
+        </w:rPr>
+        <w:t>.</w:t>
+      </w:r>
+      <w:r>
+        <w:rPr>
+          <w:sz w:val="24"/>
+          <w:szCs w:val="24"/>
+        </w:rPr>
+        <w:t xml:space="preserve"> </w:t>
+      </w:r>
+      <w:r>
+        <w:rPr>
+          <w:sz w:val="24"/>
+          <w:szCs w:val="24"/>
+        </w:rPr>
+        <w:t>The printout for XBB.1.5 reads as below:</w:t>
+      </w:r>
+    </w:p>
+    <w:p>
+      <w:pPr>
+        <w:spacing w:line="240" w:lineRule="auto"/>
+        <w:rPr>
+          <w:sz w:val="24"/>
+          <w:szCs w:val="24"/>
+        </w:rPr>
+      </w:pPr>
+    </w:p>
+    <w:p>
+      <w:pPr>
+        <w:spacing w:line="240" w:lineRule="auto"/>
+        <w:jc w:val="center"/>
+        <w:rPr>
+          <w:sz w:val="24"/>
+          <w:szCs w:val="24"/>
+        </w:rPr>
+      </w:pPr>
+      <w:r>
+        <w:rPr>
+          <w:noProof/>
+          <w:sz w:val="24"/>
+          <w:szCs w:val="24"/>
+        </w:rPr>
+        <w:drawing>
+          <wp:inline distT="0" distB="0" distL="0" distR="0" wp14:anchorId="67207920" wp14:editId="21AC17BF">
+            <wp:extent cx="5895975" cy="1849498"/>
+            <wp:effectExtent l="19050" t="19050" r="9525" b="17780"/>
+            <wp:docPr id="1748853507" name="Picture 5"/>
+            <wp:cNvGraphicFramePr>
+              <a:graphicFrameLocks xmlns:a="http://schemas.openxmlformats.org/drawingml/2006/main" noChangeAspect="1"/>
+            </wp:cNvGraphicFramePr>
+            <a:graphic xmlns:a="http://schemas.openxmlformats.org/drawingml/2006/main">
+              <a:graphicData uri="http://schemas.openxmlformats.org/drawingml/2006/picture">
+                <pic:pic xmlns:pic="http://schemas.openxmlformats.org/drawingml/2006/picture">
+                  <pic:nvPicPr>
+                    <pic:cNvPr id="0" name="Picture 2"/>
+                    <pic:cNvPicPr>
+                      <a:picLocks noChangeAspect="1" noChangeArrowheads="1"/>
+                    </pic:cNvPicPr>
+                  </pic:nvPicPr>
+                  <pic:blipFill>
+                    <a:blip r:embed="rId19">
+                      <a:extLst>
+                        <a:ext uri="{28A0092B-C50C-407E-A947-70E740481C1C}">
+                          <a14:useLocalDpi xmlns:a14="http://schemas.microsoft.com/office/drawing/2010/main" val="0"/>
+                        </a:ext>
+                      </a:extLst>
+                    </a:blip>
+                    <a:srcRect/>
+                    <a:stretch>
+                      <a:fillRect/>
+                    </a:stretch>
+                  </pic:blipFill>
+                  <pic:spPr bwMode="auto">
+                    <a:xfrm>
+                      <a:off x="0" y="0"/>
+                      <a:ext cx="5916649" cy="1855983"/>
+                    </a:xfrm>
+                    <a:prstGeom prst="rect">
+                      <a:avLst/>
+                    </a:prstGeom>
+                    <a:ln>
+                      <a:solidFill>
+                        <a:schemeClr val="accent1"/>
+                      </a:solidFill>
+                    </a:ln>
+                  </pic:spPr>
+                </pic:pic>
+              </a:graphicData>
+            </a:graphic>
+          </wp:inline>
+        </w:drawing>
+      </w:r>
+    </w:p>
+    <w:p>
+      <w:pPr>
+        <w:spacing w:line="240" w:lineRule="auto"/>
+        <w:rPr>
+          <w:sz w:val="24"/>
+          <w:szCs w:val="24"/>
+        </w:rPr>
+      </w:pPr>
+    </w:p>
+    <w:p>
+      <w:pPr>
+        <w:spacing w:line="240" w:lineRule="auto"/>
+        <w:rPr>
+          <w:sz w:val="24"/>
+          <w:szCs w:val="24"/>
+        </w:rPr>
+      </w:pPr>
+      <w:r>
+        <w:rPr>
+          <w:sz w:val="24"/>
+          <w:szCs w:val="24"/>
+        </w:rPr>
+        <w:t>Based on this printout, we can now see that it appears that the</w:t>
+      </w:r>
+      <w:r>
+        <w:rPr>
+          <w:sz w:val="24"/>
+          <w:szCs w:val="24"/>
+        </w:rPr>
+        <w:t xml:space="preserve"> first instance is in the New York region on 10/22/2022. After that, we get the Philadelphia region next followed by Boston, </w:t>
+      </w:r>
+      <w:r>
+        <w:rPr>
+          <w:sz w:val="24"/>
+          <w:szCs w:val="24"/>
+        </w:rPr>
+        <w:lastRenderedPageBreak/>
+        <w:t>Seattle, San Francisco</w:t>
+      </w:r>
+      <w:r>
+        <w:rPr>
+          <w:sz w:val="24"/>
+          <w:szCs w:val="24"/>
+        </w:rPr>
+        <w:t xml:space="preserve">, Denver, Atlanta, Chicago, Dallas, and finally Kansas City. This specific regional order tells me that it is possible that this variant originates outside the US and is coming in through the coastal cities. It then makes its way from both sides of the country and </w:t>
+      </w:r>
+      <w:r>
+        <w:rPr>
+          <w:sz w:val="24"/>
+          <w:szCs w:val="24"/>
+        </w:rPr>
+        <w:t>eventually</w:t>
+      </w:r>
+      <w:r>
+        <w:rPr>
+          <w:sz w:val="24"/>
+          <w:szCs w:val="24"/>
+        </w:rPr>
+        <w:t xml:space="preserve"> shows up in the most central HHS region: Region 7 - Kansas City.</w:t>
+      </w:r>
+    </w:p>
+    <w:p>
+      <w:pPr>
+        <w:spacing w:line="240" w:lineRule="auto"/>
+        <w:rPr>
+          <w:sz w:val="24"/>
+          <w:szCs w:val="24"/>
+        </w:rPr>
+      </w:pPr>
+    </w:p>
+    <w:p>
+      <w:pPr>
+        <w:spacing w:line="240" w:lineRule="auto"/>
+        <w:rPr>
+          <w:b/>
+          <w:bCs/>
+          <w:sz w:val="28"/>
+          <w:szCs w:val="28"/>
+        </w:rPr>
+      </w:pPr>
+      <w:r>
+        <w:rPr>
+          <w:b/>
+          <w:bCs/>
+          <w:sz w:val="28"/>
+          <w:szCs w:val="28"/>
+        </w:rPr>
+        <w:t>Conclusion</w:t>
+      </w:r>
+      <w:r>
+        <w:rPr>
+          <w:b/>
+          <w:bCs/>
+          <w:sz w:val="28"/>
+          <w:szCs w:val="28"/>
+        </w:rPr>
+        <w:t>:</w:t>
+      </w:r>
+    </w:p>
+    <w:p>
+      <w:pPr>
+        <w:spacing w:line="240" w:lineRule="auto"/>
+        <w:rPr>
+          <w:sz w:val="24"/>
+          <w:szCs w:val="24"/>
+        </w:rPr>
+      </w:pPr>
+    </w:p>
+    <w:p>
+      <w:pPr>
+        <w:spacing w:line="240" w:lineRule="auto"/>
+        <w:rPr>
+          <w:b/>
+          <w:bCs/>
+          <w:sz w:val="28"/>
+          <w:szCs w:val="28"/>
+        </w:rPr>
+      </w:pPr>
+    </w:p>
+    <w:p>
+      <w:pPr>
+        <w:spacing w:line="240" w:lineRule="auto"/>
+        <w:rPr>
+          <w:b/>
+          <w:bCs/>
           <w:sz w:val="24"/>
           <w:szCs w:val="24"/>
         </w:rPr>

</xml_diff>

<commit_message>
correct type in written report
</commit_message>
<xml_diff>
--- a/Results/Project Written Report.docx
+++ b/Results/Project Written Report.docx
@@ -35,7 +35,13 @@
       </w:r>
       <w:r>
         <w:tab/>
-        <w:t>10/12/2023</w:t>
+        <w:t>10/1</w:t>
+      </w:r>
+      <w:r>
+        <w:t>1</w:t>
+      </w:r>
+      <w:r>
+        <w:t>/2023</w:t>
       </w:r>
     </w:p>
     <w:p>
@@ -2268,7 +2274,7 @@
         </w:rPr>
         <w:lastRenderedPageBreak/>
         <w:drawing>
-          <wp:anchor distT="0" distB="0" distL="114300" distR="114300" simplePos="0" relativeHeight="251668480" behindDoc="0" locked="0" layoutInCell="1" allowOverlap="1" wp14:anchorId="7502986D" wp14:editId="49352494">
+          <wp:anchor distT="0" distB="0" distL="114300" distR="114300" simplePos="0" relativeHeight="251668480" behindDoc="0" locked="0" layoutInCell="1" allowOverlap="1" wp14:anchorId="7502986D" wp14:editId="5440D7E4">
             <wp:simplePos x="0" y="0"/>
             <wp:positionH relativeFrom="margin">
               <wp:align>right</wp:align>
@@ -2402,7 +2408,7 @@
           <w:noProof/>
         </w:rPr>
         <w:drawing>
-          <wp:anchor distT="0" distB="0" distL="114300" distR="114300" simplePos="0" relativeHeight="251669504" behindDoc="0" locked="0" layoutInCell="1" allowOverlap="1" wp14:anchorId="131DA561" wp14:editId="731008F9">
+          <wp:anchor distT="0" distB="0" distL="114300" distR="114300" simplePos="0" relativeHeight="251669504" behindDoc="0" locked="0" layoutInCell="1" allowOverlap="1" wp14:anchorId="131DA561" wp14:editId="6BB68608">
             <wp:simplePos x="0" y="0"/>
             <wp:positionH relativeFrom="margin">
               <wp:align>center</wp:align>
@@ -2554,7 +2560,7 @@
           <w:noProof/>
         </w:rPr>
         <w:drawing>
-          <wp:anchor distT="0" distB="0" distL="114300" distR="114300" simplePos="0" relativeHeight="251670528" behindDoc="0" locked="0" layoutInCell="1" allowOverlap="1" wp14:anchorId="25E08042" wp14:editId="6A73AF11">
+          <wp:anchor distT="0" distB="0" distL="114300" distR="114300" simplePos="0" relativeHeight="251670528" behindDoc="0" locked="0" layoutInCell="1" allowOverlap="1" wp14:anchorId="25E08042" wp14:editId="4DAFC8C8">
             <wp:simplePos x="0" y="0"/>
             <wp:positionH relativeFrom="margin">
               <wp:align>right</wp:align>
@@ -2710,7 +2716,7 @@
         </w:rPr>
         <w:lastRenderedPageBreak/>
         <w:drawing>
-          <wp:inline distT="0" distB="0" distL="0" distR="0" wp14:anchorId="0ABECF27" wp14:editId="34382F19">
+          <wp:inline distT="0" distB="0" distL="0" distR="0" wp14:anchorId="0ABECF27" wp14:editId="631C3F28">
             <wp:extent cx="5943600" cy="2753360"/>
             <wp:effectExtent l="19050" t="19050" r="19050" b="27940"/>
             <wp:docPr id="443117364" name="Picture 4" descr="A graph with different colored lines&#10;&#10;Description automatically generated"/>
@@ -3073,7 +3079,21 @@
           <w:szCs w:val="24"/>
         </w:rPr>
         <w:tab/>
-        <w:t>Based on the above analysis, we can conclude that the COVID situation is still evolving in many ways. Despite the shear number of variants of COVID that exist, a few will eventually take over as the majority share. New variants aren’t necessarily bad, as we can see that the death count remains low as new variants become dominant. This could be for a variety of reasons, but one conclusion that can be made is there haven’t been any new variants that are resistant from the current vaccines out there.</w:t>
+        <w:t xml:space="preserve">Based on the above analysis, we can conclude that the COVID situation is still evolving in many ways. Despite the </w:t>
+      </w:r>
+      <w:r>
+        <w:rPr>
+          <w:sz w:val="24"/>
+          <w:szCs w:val="24"/>
+        </w:rPr>
+        <w:t>sheer</w:t>
+      </w:r>
+      <w:r>
+        <w:rPr>
+          <w:sz w:val="24"/>
+          <w:szCs w:val="24"/>
+        </w:rPr>
+        <w:t xml:space="preserve"> number of variants of COVID that exist, a few will eventually take over as the majority share. New variants aren’t necessarily bad, as we can see that the death count remains low as new variants become dominant. This could be for a variety of reasons, but one conclusion that can be made is there haven’t been any new variants that are resistant from the current vaccines out there.</w:t>
       </w:r>
     </w:p>
     <w:p>

</xml_diff>